<commit_message>
Presentatie Guide Update(IMPORTANTE) :exclamation:
</commit_message>
<xml_diff>
--- a/Documentatie/Presentatie Guide.docx
+++ b/Documentatie/Presentatie Guide.docx
@@ -25,47 +25,92 @@
         <w:rPr>
           <w:b/>
         </w:rPr>
-        <w:t>Faf - Concept, Tenchnisch Concept</w:t>
-      </w:r>
-    </w:p>
-    <w:p>
-      <w:pPr>
-        <w:rPr>
-          <w:b/>
-        </w:rPr>
-      </w:pPr>
-      <w:r>
-        <w:rPr>
-          <w:b/>
-        </w:rPr>
-        <w:t>Lara - Grafisch Concept GUI, Functionel Concept</w:t>
-      </w:r>
-    </w:p>
-    <w:p>
-      <w:pPr>
-        <w:rPr>
-          <w:b/>
-        </w:rPr>
-      </w:pPr>
-      <w:r>
-        <w:rPr>
-          <w:b/>
-        </w:rPr>
-        <w:t>Rene - Grafisch Concept enemies, Organisatie Naming</w:t>
-      </w:r>
-    </w:p>
-    <w:p>
-      <w:pPr>
-        <w:rPr>
-          <w:b/>
-        </w:rPr>
-      </w:pPr>
-      <w:r>
-        <w:rPr>
-          <w:b/>
-        </w:rPr>
-        <w:t>Sunray - Grafisch Concept Character, env</w:t>
-      </w:r>
+        <w:t xml:space="preserve">Faf - Concept, </w:t>
+      </w:r>
+      <w:proofErr w:type="spellStart"/>
+      <w:r>
+        <w:rPr>
+          <w:b/>
+        </w:rPr>
+        <w:t>Tenchnisch</w:t>
+      </w:r>
+      <w:proofErr w:type="spellEnd"/>
+      <w:r>
+        <w:rPr>
+          <w:b/>
+        </w:rPr>
+        <w:t xml:space="preserve"> Concept</w:t>
+      </w:r>
+    </w:p>
+    <w:p>
+      <w:pPr>
+        <w:rPr>
+          <w:b/>
+        </w:rPr>
+      </w:pPr>
+      <w:r>
+        <w:rPr>
+          <w:b/>
+        </w:rPr>
+        <w:t xml:space="preserve">Lara - Grafisch Concept GUI, </w:t>
+      </w:r>
+      <w:proofErr w:type="spellStart"/>
+      <w:r>
+        <w:rPr>
+          <w:b/>
+        </w:rPr>
+        <w:t>Functionel</w:t>
+      </w:r>
+      <w:proofErr w:type="spellEnd"/>
+      <w:r>
+        <w:rPr>
+          <w:b/>
+        </w:rPr>
+        <w:t xml:space="preserve"> Concept</w:t>
+      </w:r>
+    </w:p>
+    <w:p>
+      <w:pPr>
+        <w:rPr>
+          <w:b/>
+        </w:rPr>
+      </w:pPr>
+      <w:proofErr w:type="spellStart"/>
+      <w:r>
+        <w:rPr>
+          <w:b/>
+        </w:rPr>
+        <w:t>Rene</w:t>
+      </w:r>
+      <w:proofErr w:type="spellEnd"/>
+      <w:r>
+        <w:rPr>
+          <w:b/>
+        </w:rPr>
+        <w:t xml:space="preserve"> - Grafisch Concept </w:t>
+      </w:r>
+      <w:proofErr w:type="spellStart"/>
+      <w:r>
+        <w:rPr>
+          <w:b/>
+        </w:rPr>
+        <w:t>enemies</w:t>
+      </w:r>
+      <w:proofErr w:type="spellEnd"/>
+      <w:r>
+        <w:rPr>
+          <w:b/>
+        </w:rPr>
+        <w:t xml:space="preserve">, Organisatie </w:t>
+      </w:r>
+      <w:proofErr w:type="spellStart"/>
+      <w:r>
+        <w:rPr>
+          <w:b/>
+        </w:rPr>
+        <w:t>Naming</w:t>
+      </w:r>
+      <w:proofErr w:type="spellEnd"/>
     </w:p>
     <w:p>
       <w:pPr>
@@ -79,7 +124,63 @@
           <w:b/>
           <w:lang w:val="en-GB"/>
         </w:rPr>
-        <w:t>Sven -  Is gonna stand there and be pretty.</w:t>
+        <w:t xml:space="preserve">Sunray - </w:t>
+      </w:r>
+      <w:proofErr w:type="spellStart"/>
+      <w:r>
+        <w:rPr>
+          <w:b/>
+          <w:lang w:val="en-GB"/>
+        </w:rPr>
+        <w:t>Grafisch</w:t>
+      </w:r>
+      <w:proofErr w:type="spellEnd"/>
+      <w:r>
+        <w:rPr>
+          <w:b/>
+          <w:lang w:val="en-GB"/>
+        </w:rPr>
+        <w:t xml:space="preserve"> Concept Character, </w:t>
+      </w:r>
+      <w:proofErr w:type="spellStart"/>
+      <w:r>
+        <w:rPr>
+          <w:b/>
+          <w:lang w:val="en-GB"/>
+        </w:rPr>
+        <w:t>env</w:t>
+      </w:r>
+      <w:proofErr w:type="spellEnd"/>
+    </w:p>
+    <w:p>
+      <w:pPr>
+        <w:rPr>
+          <w:b/>
+          <w:lang w:val="en-GB"/>
+        </w:rPr>
+      </w:pPr>
+      <w:r>
+        <w:rPr>
+          <w:b/>
+          <w:lang w:val="en-GB"/>
+        </w:rPr>
+        <w:t xml:space="preserve">Sven -  Is </w:t>
+      </w:r>
+      <w:proofErr w:type="spellStart"/>
+      <w:r>
+        <w:rPr>
+          <w:b/>
+          <w:lang w:val="en-GB"/>
+        </w:rPr>
+        <w:t>gonna</w:t>
+      </w:r>
+      <w:proofErr w:type="spellEnd"/>
+      <w:r>
+        <w:rPr>
+          <w:b/>
+          <w:lang w:val="en-GB"/>
+        </w:rPr>
+        <w:t xml:space="preserve"> stand there and be pretty.</w:t>
       </w:r>
     </w:p>
     <w:p>
@@ -205,7 +306,15 @@
         </w:numPr>
       </w:pPr>
       <w:r>
-        <w:t>Voor planning weekelijkse planning uitleggen en de sprints.</w:t>
+        <w:t xml:space="preserve">Voor planning </w:t>
+      </w:r>
+      <w:proofErr w:type="spellStart"/>
+      <w:r>
+        <w:t>weekelijkse</w:t>
+      </w:r>
+      <w:proofErr w:type="spellEnd"/>
+      <w:r>
+        <w:t xml:space="preserve"> planning uitleggen en de sprints.</w:t>
       </w:r>
     </w:p>
     <w:p>
@@ -217,7 +326,15 @@
         </w:numPr>
       </w:pPr>
       <w:r>
-        <w:t>mooi staan voor trello.</w:t>
+        <w:t xml:space="preserve">mooi staan voor </w:t>
+      </w:r>
+      <w:proofErr w:type="spellStart"/>
+      <w:r>
+        <w:t>trello</w:t>
+      </w:r>
+      <w:proofErr w:type="spellEnd"/>
+      <w:r>
+        <w:t>.</w:t>
       </w:r>
     </w:p>
     <w:p>
@@ -320,8 +437,13 @@
           <w:numId w:val="3"/>
         </w:numPr>
       </w:pPr>
-      <w:r>
-        <w:t>Camera.Firstperson en hoe het werkt</w:t>
+      <w:proofErr w:type="spellStart"/>
+      <w:r>
+        <w:t>Camera.Firstperson</w:t>
+      </w:r>
+      <w:proofErr w:type="spellEnd"/>
+      <w:r>
+        <w:t xml:space="preserve"> en hoe het werkt</w:t>
       </w:r>
     </w:p>
     <w:p>
@@ -332,8 +454,13 @@
           <w:numId w:val="3"/>
         </w:numPr>
       </w:pPr>
-      <w:r>
-        <w:t>Enemies. Hoe ze gaan werken.</w:t>
+      <w:proofErr w:type="spellStart"/>
+      <w:r>
+        <w:t>Enemies</w:t>
+      </w:r>
+      <w:proofErr w:type="spellEnd"/>
+      <w:r>
+        <w:t>. Hoe ze gaan werken.</w:t>
       </w:r>
     </w:p>
     <w:p>
@@ -345,11 +472,40 @@
         </w:numPr>
       </w:pPr>
       <w:r>
-        <w:t>Player Abilities. Experience, Crafting,</w:t>
-      </w:r>
-      <w:r>
-        <w:t xml:space="preserve"> Pickups</w:t>
-      </w:r>
+        <w:t xml:space="preserve">Player </w:t>
+      </w:r>
+      <w:proofErr w:type="spellStart"/>
+      <w:r>
+        <w:t>Abilities</w:t>
+      </w:r>
+      <w:proofErr w:type="spellEnd"/>
+      <w:r>
+        <w:t xml:space="preserve">. </w:t>
+      </w:r>
+      <w:proofErr w:type="spellStart"/>
+      <w:r>
+        <w:t>Experience</w:t>
+      </w:r>
+      <w:proofErr w:type="spellEnd"/>
+      <w:r>
+        <w:t xml:space="preserve">, </w:t>
+      </w:r>
+      <w:proofErr w:type="spellStart"/>
+      <w:r>
+        <w:t>Crafting</w:t>
+      </w:r>
+      <w:proofErr w:type="spellEnd"/>
+      <w:r>
+        <w:t>,</w:t>
+      </w:r>
+      <w:r>
+        <w:t xml:space="preserve"> </w:t>
+      </w:r>
+      <w:proofErr w:type="spellStart"/>
+      <w:r>
+        <w:t>Pickups</w:t>
+      </w:r>
+      <w:proofErr w:type="spellEnd"/>
     </w:p>
     <w:p>
       <w:pPr>
@@ -396,22 +552,27 @@
     <w:p/>
     <w:p/>
     <w:p/>
-    <w:p>
-      <w:bookmarkStart w:id="0" w:name="_GoBack"/>
-      <w:bookmarkEnd w:id="0"/>
-    </w:p>
-    <w:p>
-      <w:pPr>
-        <w:rPr>
-          <w:b/>
-        </w:rPr>
-      </w:pPr>
+    <w:p/>
+    <w:p>
+      <w:pPr>
+        <w:rPr>
+          <w:b/>
+        </w:rPr>
+      </w:pPr>
+      <w:proofErr w:type="spellStart"/>
       <w:r>
         <w:rPr>
           <w:b/>
         </w:rPr>
         <w:lastRenderedPageBreak/>
-        <w:t xml:space="preserve">Rene. </w:t>
+        <w:t>Rene</w:t>
+      </w:r>
+      <w:proofErr w:type="spellEnd"/>
+      <w:r>
+        <w:rPr>
+          <w:b/>
+        </w:rPr>
+        <w:t xml:space="preserve">. </w:t>
       </w:r>
       <w:r>
         <w:rPr>
@@ -460,7 +621,15 @@
         </w:numPr>
       </w:pPr>
       <w:r>
-        <w:t xml:space="preserve"> mappenstructuur in unity uitleggen.</w:t>
+        <w:t xml:space="preserve"> mappenstructuur in </w:t>
+      </w:r>
+      <w:proofErr w:type="spellStart"/>
+      <w:r>
+        <w:t>unity</w:t>
+      </w:r>
+      <w:proofErr w:type="spellEnd"/>
+      <w:r>
+        <w:t xml:space="preserve"> uitleggen.</w:t>
       </w:r>
       <w:r>
         <w:t xml:space="preserve"> </w:t>
@@ -472,7 +641,15 @@
         <w:t xml:space="preserve">. </w:t>
       </w:r>
       <w:r>
-        <w:t>(dus om gitconflicten te voorkomen)</w:t>
+        <w:t xml:space="preserve">(dus om </w:t>
+      </w:r>
+      <w:proofErr w:type="spellStart"/>
+      <w:r>
+        <w:t>gitconflicten</w:t>
+      </w:r>
+      <w:proofErr w:type="spellEnd"/>
+      <w:r>
+        <w:t xml:space="preserve"> te voorkomen)</w:t>
       </w:r>
     </w:p>
     <w:p>
@@ -484,7 +661,15 @@
         </w:numPr>
       </w:pPr>
       <w:r>
-        <w:t>Vertellen dat we github en source tree gebruiken.</w:t>
+        <w:t xml:space="preserve">Vertellen dat we </w:t>
+      </w:r>
+      <w:proofErr w:type="spellStart"/>
+      <w:r>
+        <w:t>github</w:t>
+      </w:r>
+      <w:proofErr w:type="spellEnd"/>
+      <w:r>
+        <w:t xml:space="preserve"> en source tree gebruiken.</w:t>
       </w:r>
     </w:p>
     <w:p>
@@ -509,14 +694,27 @@
           <w:numId w:val="3"/>
         </w:numPr>
       </w:pPr>
-      <w:r>
-        <w:t xml:space="preserve">Enemies. </w:t>
+      <w:proofErr w:type="spellStart"/>
+      <w:r>
+        <w:t>Enemies</w:t>
+      </w:r>
+      <w:proofErr w:type="spellEnd"/>
+      <w:r>
+        <w:t xml:space="preserve">. </w:t>
       </w:r>
       <w:r>
         <w:t>uitl</w:t>
       </w:r>
       <w:r>
-        <w:t>eggen hoe de enemies eruit zien.</w:t>
+        <w:t xml:space="preserve">eggen hoe de </w:t>
+      </w:r>
+      <w:proofErr w:type="spellStart"/>
+      <w:r>
+        <w:t>enemies</w:t>
+      </w:r>
+      <w:proofErr w:type="spellEnd"/>
+      <w:r>
+        <w:t xml:space="preserve"> eruit zien.</w:t>
       </w:r>
     </w:p>
     <w:p/>
@@ -551,11 +749,19 @@
           <w:b/>
         </w:rPr>
       </w:pPr>
-      <w:r>
-        <w:rPr>
-          <w:b/>
-        </w:rPr>
-        <w:t xml:space="preserve">Function Concept. </w:t>
+      <w:proofErr w:type="spellStart"/>
+      <w:r>
+        <w:rPr>
+          <w:b/>
+        </w:rPr>
+        <w:t>Function</w:t>
+      </w:r>
+      <w:proofErr w:type="spellEnd"/>
+      <w:r>
+        <w:rPr>
+          <w:b/>
+        </w:rPr>
+        <w:t xml:space="preserve"> Concept. </w:t>
       </w:r>
     </w:p>
     <w:p>
@@ -581,8 +787,13 @@
           <w:numId w:val="3"/>
         </w:numPr>
       </w:pPr>
-      <w:r>
-        <w:t>Enemies .  De soorten uitleggen.</w:t>
+      <w:proofErr w:type="spellStart"/>
+      <w:r>
+        <w:t>Enemies</w:t>
+      </w:r>
+      <w:proofErr w:type="spellEnd"/>
+      <w:r>
+        <w:t xml:space="preserve"> .  De soorten uitleggen.</w:t>
       </w:r>
     </w:p>
     <w:p>
@@ -593,12 +804,56 @@
           <w:numId w:val="3"/>
         </w:numPr>
       </w:pPr>
-      <w:r>
-        <w:t>player Abilities . lvlen en daarbij uitleggen dat je je stats kan upgraden.</w:t>
+      <w:proofErr w:type="spellStart"/>
+      <w:r>
+        <w:t>player</w:t>
+      </w:r>
+      <w:proofErr w:type="spellEnd"/>
+      <w:r>
+        <w:t xml:space="preserve"> </w:t>
+      </w:r>
+      <w:proofErr w:type="spellStart"/>
+      <w:r>
+        <w:t>Abilities</w:t>
+      </w:r>
+      <w:proofErr w:type="spellEnd"/>
+      <w:r>
+        <w:t xml:space="preserve"> . </w:t>
+      </w:r>
+      <w:proofErr w:type="spellStart"/>
+      <w:r>
+        <w:t>lvlen</w:t>
+      </w:r>
+      <w:proofErr w:type="spellEnd"/>
+      <w:r>
+        <w:t xml:space="preserve"> en daarbij uitleggen dat je je </w:t>
+      </w:r>
+      <w:proofErr w:type="spellStart"/>
+      <w:r>
+        <w:t>stats</w:t>
+      </w:r>
+      <w:proofErr w:type="spellEnd"/>
+      <w:r>
+        <w:t xml:space="preserve"> kan upgraden.</w:t>
       </w:r>
       <w:r>
         <w:br/>
-        <w:t>Crafing systeem, Erbij uitleggen dat je health consumables kan maken.</w:t>
+      </w:r>
+      <w:proofErr w:type="spellStart"/>
+      <w:r>
+        <w:t>Crafing</w:t>
+      </w:r>
+      <w:proofErr w:type="spellEnd"/>
+      <w:r>
+        <w:t xml:space="preserve"> systeem, Erbij uitleggen dat je health </w:t>
+      </w:r>
+      <w:proofErr w:type="spellStart"/>
+      <w:r>
+        <w:t>consumables</w:t>
+      </w:r>
+      <w:proofErr w:type="spellEnd"/>
+      <w:r>
+        <w:t xml:space="preserve"> kan maken.</w:t>
       </w:r>
     </w:p>
     <w:p>
@@ -609,8 +864,13 @@
           <w:numId w:val="3"/>
         </w:numPr>
       </w:pPr>
-      <w:r>
-        <w:t>Pickups uitleggen.</w:t>
+      <w:proofErr w:type="spellStart"/>
+      <w:r>
+        <w:t>Pickups</w:t>
+      </w:r>
+      <w:proofErr w:type="spellEnd"/>
+      <w:r>
+        <w:t xml:space="preserve"> uitleggen.</w:t>
       </w:r>
       <w:r>
         <w:br/>
@@ -648,12 +908,14 @@
           <w:b/>
         </w:rPr>
       </w:pPr>
+      <w:proofErr w:type="spellStart"/>
       <w:r>
         <w:rPr>
           <w:b/>
         </w:rPr>
         <w:t>Sunray</w:t>
       </w:r>
+      <w:proofErr w:type="spellEnd"/>
       <w:r>
         <w:rPr>
           <w:b/>
@@ -689,13 +951,37 @@
         </w:numPr>
       </w:pPr>
       <w:r>
-        <w:t xml:space="preserve"> Character.</w:t>
+        <w:t xml:space="preserve"> </w:t>
+      </w:r>
+      <w:proofErr w:type="spellStart"/>
+      <w:r>
+        <w:t>Character</w:t>
+      </w:r>
+      <w:proofErr w:type="spellEnd"/>
+      <w:r>
+        <w:t>.</w:t>
       </w:r>
       <w:r>
         <w:t xml:space="preserve"> Uitleggen waarom de</w:t>
       </w:r>
       <w:r>
-        <w:t xml:space="preserve"> main character er zo uit ziet.</w:t>
+        <w:t xml:space="preserve"> </w:t>
+      </w:r>
+      <w:proofErr w:type="spellStart"/>
+      <w:r>
+        <w:t>main</w:t>
+      </w:r>
+      <w:proofErr w:type="spellEnd"/>
+      <w:r>
+        <w:t xml:space="preserve"> </w:t>
+      </w:r>
+      <w:proofErr w:type="spellStart"/>
+      <w:r>
+        <w:t>character</w:t>
+      </w:r>
+      <w:proofErr w:type="spellEnd"/>
+      <w:r>
+        <w:t xml:space="preserve"> er zo uit ziet.</w:t>
       </w:r>
     </w:p>
     <w:p>
@@ -712,6 +998,19 @@
       <w:r>
         <w:t xml:space="preserve"> Tropisch eiland.</w:t>
       </w:r>
+      <w:r>
+        <w:t xml:space="preserve">  Ook </w:t>
+      </w:r>
+      <w:proofErr w:type="spellStart"/>
+      <w:r>
+        <w:t>labyrinth</w:t>
+      </w:r>
+      <w:proofErr w:type="spellEnd"/>
+      <w:r>
+        <w:t>.</w:t>
+      </w:r>
+      <w:bookmarkStart w:id="0" w:name="_GoBack"/>
+      <w:bookmarkEnd w:id="0"/>
       <w:r>
         <w:br/>
       </w:r>

</xml_diff>